<commit_message>
Kabupaten Stalar sedang difumigasi
Ayo, kita ajak Modus sama sama melawan COVID-19 di Negeri Rongsokan (Wasteland), Rusia

& COVID-21 Crossout entahlah...
</commit_message>
<xml_diff>
--- a/EntreTrack/PrePersonal/PR answer/JOELwindows7_EEC_answer1.docx
+++ b/EntreTrack/PrePersonal/PR answer/JOELwindows7_EEC_answer1.docx
@@ -3,6 +3,7 @@
 <w:document xmlns:wpc="http://schemas.microsoft.com/office/word/2010/wordprocessingCanvas" xmlns:cx="http://schemas.microsoft.com/office/drawing/2014/chartex" xmlns:cx1="http://schemas.microsoft.com/office/drawing/2015/9/8/chartex" xmlns:cx2="http://schemas.microsoft.com/office/drawing/2015/10/21/chartex" xmlns:cx3="http://schemas.microsoft.com/office/drawing/2016/5/9/chartex" xmlns:cx4="http://schemas.microsoft.com/office/drawing/2016/5/10/chartex" xmlns:cx5="http://schemas.microsoft.com/office/drawing/2016/5/11/chartex" xmlns:cx6="http://schemas.microsoft.com/office/drawing/2016/5/12/chartex" xmlns:cx7="http://schemas.microsoft.com/office/drawing/2016/5/13/chartex" xmlns:cx8="http://schemas.microsoft.com/office/drawing/2016/5/14/chartex" xmlns:mc="http://schemas.openxmlformats.org/markup-compatibility/2006" xmlns:aink="http://schemas.microsoft.com/office/drawing/2016/ink" xmlns:am3d="http://schemas.microsoft.com/office/drawing/2017/model3d" xmlns:o="urn:schemas-microsoft-com:office:office" xmlns:r="http://schemas.openxmlformats.org/officeDocument/2006/relationships" xmlns:m="http://schemas.openxmlformats.org/officeDocument/2006/math" xmlns:v="urn:schemas-microsoft-com:vml" xmlns:wp14="http://schemas.microsoft.com/office/word/2010/wordprocessingDrawing" xmlns:wp="http://schemas.openxmlformats.org/drawingml/2006/wordprocessingDrawing" xmlns:w10="urn:schemas-microsoft-com:office:word" xmlns:w="http://schemas.openxmlformats.org/wordprocessingml/2006/main" xmlns:w14="http://schemas.microsoft.com/office/word/2010/wordml" xmlns:w15="http://schemas.microsoft.com/office/word/2012/wordml" xmlns:w16cex="http://schemas.microsoft.com/office/word/2018/wordml/cex" xmlns:w16cid="http://schemas.microsoft.com/office/word/2016/wordml/cid" xmlns:w16="http://schemas.microsoft.com/office/word/2018/wordml" xmlns:w16se="http://schemas.microsoft.com/office/word/2015/wordml/symex" xmlns:wpg="http://schemas.microsoft.com/office/word/2010/wordprocessingGroup" xmlns:wpi="http://schemas.microsoft.com/office/word/2010/wordprocessingInk" xmlns:wne="http://schemas.microsoft.com/office/word/2006/wordml" xmlns:wps="http://schemas.microsoft.com/office/word/2010/wordprocessingShape" mc:Ignorable="w14 w15 w16se w16cid w16 w16cex wp14">
   <w:body>
     <w:p>
+      <w:bookmarkStart w:id="0" w:name="_Hlk39035825"/>
       <w:r>
         <w:t>Joel Robert Justiawan</w:t>
       </w:r>
@@ -22,6 +23,7 @@
         <w:t>Asignment 1:</w:t>
       </w:r>
     </w:p>
+    <w:bookmarkEnd w:id="0"/>
     <w:p>
       <w:pPr>
         <w:pStyle w:val="DaftarParagraf"/>
@@ -144,6 +146,12 @@
         <w:br/>
       </w:r>
       <w:r>
+        <w:t>Bekerja sama dalam tim</w:t>
+      </w:r>
+      <w:r>
+        <w:br/>
+      </w:r>
+      <w:r>
         <w:t>Sangat sulit untuk dapat menyelesaikan suatu proyek sendirian. Kita butuh partner setidaknya 1 atau lebih. Terdapat salah satu kasus bisnis yang pernah diceritakan pada seminar wajib pertama Entre Track, bahwa ia mengungkapkan proyek tersebut dikerjakan bersama-sama. Sangat menyiksa bila dikerjakan sendirian</w:t>
       </w:r>
     </w:p>
@@ -158,6 +166,39 @@
       <w:r>
         <w:t>Communication</w:t>
       </w:r>
+      <w:r>
+        <w:br/>
+      </w:r>
+      <w:hyperlink r:id="rId6" w:history="1">
+        <w:r>
+          <w:rPr>
+            <w:rStyle w:val="Hyperlink"/>
+          </w:rPr>
+          <w:t>https://www.thebalancecareers.com/communication-skills-list-2063779</w:t>
+        </w:r>
+      </w:hyperlink>
+      <w:r>
+        <w:br/>
+      </w:r>
+      <w:r>
+        <w:t>berkomunikasi antar anggota bisnis</w:t>
+      </w:r>
+      <w:r>
+        <w:br/>
+      </w:r>
+      <w:r>
+        <w:t>Bahkan bukan bisnis pun, komunikasi adalah komunikasi. Manusia berbicara satu sama lain.</w:t>
+      </w:r>
+      <w:r>
+        <w:br/>
+      </w:r>
+      <w:r>
+        <w:t>Komunikasi merupakan skill esensial dalam hal apapun, baik menyampaikan ide, negosiasi, dll.</w:t>
+      </w:r>
+      <w:r>
+        <w:br/>
+        <w:t>Agar dapat berjalan dengan baik, Kita harus memiliki pikiran terbuka. Terbuka akan saran &amp; kritik, opini, ide, dsb.</w:t>
+      </w:r>
     </w:p>
     <w:p>
       <w:pPr>
@@ -170,6 +211,26 @@
       <w:r>
         <w:t>Problem Solving &amp; Decision Makin</w:t>
       </w:r>
+      <w:r>
+        <w:t>g</w:t>
+      </w:r>
+      <w:r>
+        <w:br/>
+      </w:r>
+      <w:hyperlink r:id="rId7" w:history="1">
+        <w:r>
+          <w:rPr>
+            <w:rStyle w:val="Hyperlink"/>
+          </w:rPr>
+          <w:t>https://managementhelp.org/personalproductivity/problem-solving.htm</w:t>
+        </w:r>
+      </w:hyperlink>
+      <w:r>
+        <w:br/>
+      </w:r>
+      <w:r>
+        <w:t>Menyelesaikan masalah dikehidupan secara holistik</w:t>
+      </w:r>
     </w:p>
     <w:p>
       <w:pPr>
@@ -182,6 +243,34 @@
       <w:r>
         <w:t>Planning &amp; Organizing</w:t>
       </w:r>
+      <w:r>
+        <w:br/>
+      </w:r>
+      <w:hyperlink r:id="rId8" w:history="1">
+        <w:r>
+          <w:rPr>
+            <w:rStyle w:val="Hyperlink"/>
+          </w:rPr>
+          <w:t>https://thecompleteleader.org/planning-organizing</w:t>
+        </w:r>
+      </w:hyperlink>
+      <w:r>
+        <w:br/>
+      </w:r>
+      <w:hyperlink r:id="rId9" w:history="1">
+        <w:r>
+          <w:rPr>
+            <w:rStyle w:val="Hyperlink"/>
+          </w:rPr>
+          <w:t>https://www.dummies.com/business/human-resources/employee-relations/employee-appraisal-phrases-organizing-and-planning/</w:t>
+        </w:r>
+      </w:hyperlink>
+      <w:r>
+        <w:br/>
+      </w:r>
+      <w:r>
+        <w:t>Mampu membuat rencana dan terstruktur</w:t>
+      </w:r>
     </w:p>
     <w:p>
       <w:pPr>
@@ -194,6 +283,29 @@
       <w:r>
         <w:t>Initiative &amp; Enterprise</w:t>
       </w:r>
+      <w:r>
+        <w:br/>
+      </w:r>
+      <w:hyperlink r:id="rId10" w:history="1">
+        <w:r>
+          <w:rPr>
+            <w:rStyle w:val="Hyperlink"/>
+          </w:rPr>
+          <w:t>https://www.pengertianmenurutparaahli.net/pengertian-inisiatif/</w:t>
+        </w:r>
+      </w:hyperlink>
+      <w:r>
+        <w:br/>
+      </w:r>
+      <w:r>
+        <w:t>Memiliki ide yang berguna</w:t>
+      </w:r>
+      <w:r>
+        <w:br/>
+      </w:r>
+      <w:r>
+        <w:t>Pikirkan hal ini: kita akan melakukan apa untuk orang lain? Apa ide bisnis kita? Apakah ide ini akan membantu orang lain?</w:t>
+      </w:r>
     </w:p>
     <w:p>
       <w:pPr>
@@ -205,6 +317,41 @@
       </w:pPr>
       <w:r>
         <w:t>Self Management</w:t>
+      </w:r>
+      <w:r>
+        <w:br/>
+      </w:r>
+      <w:hyperlink r:id="rId11" w:history="1">
+        <w:r>
+          <w:rPr>
+            <w:rStyle w:val="Hyperlink"/>
+          </w:rPr>
+          <w:t>https://www.lifehack.org/articles/featured/12-rules-for-self-management.html</w:t>
+        </w:r>
+      </w:hyperlink>
+      <w:r>
+        <w:br/>
+      </w:r>
+      <w:hyperlink r:id="rId12" w:history="1">
+        <w:r>
+          <w:rPr>
+            <w:rStyle w:val="Hyperlink"/>
+          </w:rPr>
+          <w:t>https://www.youthemployment.org.uk/young-professional-training/self-management-skills-young-professional/</w:t>
+        </w:r>
+      </w:hyperlink>
+      <w:r>
+        <w:br/>
+      </w:r>
+      <w:r>
+        <w:t>Mengatur diri sendiri</w:t>
+      </w:r>
+      <w:r>
+        <w:br/>
+      </w:r>
+      <w:r>
+        <w:lastRenderedPageBreak/>
+        <w:t>Selain mengatur karyawan, kita juga harus bisa mengatur diri sendiri. Jangan kerja berlebihan, Jangan terlalu malas, tetap waspada terhadap situasi tertentu,</w:t>
       </w:r>
     </w:p>
     <w:sectPr>

</xml_diff>